<commit_message>
ПП Pract 5 ready
</commit_message>
<xml_diff>
--- a/Course III/ПП/Титульник ПП.docx
+++ b/Course III/ПП/Титульник ПП.docx
@@ -199,8 +199,10 @@
           <w:sz w:val="32"/>
           <w:szCs w:val="32"/>
         </w:rPr>
-        <w:t>2</w:t>
-      </w:r>
+        <w:t>5</w:t>
+      </w:r>
+      <w:bookmarkStart w:id="0" w:name="_GoBack"/>
+      <w:bookmarkEnd w:id="0"/>
     </w:p>
     <w:p>
       <w:pPr>
@@ -294,15 +296,7 @@
           <w:sz w:val="28"/>
           <w:szCs w:val="28"/>
         </w:rPr>
-        <w:t xml:space="preserve">студент группы 3ПКС – </w:t>
-      </w:r>
-      <w:r>
-        <w:rPr>
-          <w:rFonts w:ascii="Times New Roman" w:hAnsi="Times New Roman" w:cs="Times New Roman"/>
-          <w:sz w:val="28"/>
-          <w:szCs w:val="28"/>
-        </w:rPr>
-        <w:t>3</w:t>
+        <w:t>студент группы 3ПКС – 1</w:t>
       </w:r>
       <w:r>
         <w:rPr>
@@ -434,7 +428,6 @@
           <w:szCs w:val="28"/>
         </w:rPr>
       </w:pPr>
-      <w:bookmarkStart w:id="0" w:name="_GoBack"/>
       <w:r>
         <w:rPr>
           <w:rFonts w:ascii="Times New Roman" w:hAnsi="Times New Roman" w:cs="Times New Roman"/>
@@ -444,7 +437,6 @@
         <w:t>Оценка ____________</w:t>
       </w:r>
     </w:p>
-    <w:bookmarkEnd w:id="0"/>
     <w:p>
       <w:pPr>
         <w:jc w:val="right"/>

</xml_diff>